<commit_message>
Small note added in CSS pseudo-elements
</commit_message>
<xml_diff>
--- a/documentation - midterms/CSS Pseudo-elements.docx
+++ b/documentation - midterms/CSS Pseudo-elements.docx
@@ -19,15 +19,7 @@
         <w:t xml:space="preserve"> a specific part of the selected element/s</w:t>
       </w:r>
       <w:r>
-        <w:t xml:space="preserve"> (MDN </w:t>
-      </w:r>
-      <w:proofErr w:type="spellStart"/>
-      <w:r>
-        <w:t>webdocs</w:t>
-      </w:r>
-      <w:proofErr w:type="spellEnd"/>
-      <w:r>
-        <w:t>).</w:t>
+        <w:t xml:space="preserve"> (MDN webdocs).</w:t>
       </w:r>
     </w:p>
     <w:p>
@@ -64,27 +56,11 @@
       <w:r>
         <w:tab/>
       </w:r>
-      <w:proofErr w:type="spellStart"/>
-      <w:proofErr w:type="gramStart"/>
-      <w:r>
-        <w:rPr>
-          <w:rFonts w:ascii="Courier New" w:hAnsi="Courier New" w:cs="Courier New"/>
-        </w:rPr>
-        <w:t>selector:</w:t>
-      </w:r>
-      <w:proofErr w:type="gramEnd"/>
-      <w:r>
-        <w:rPr>
-          <w:rFonts w:ascii="Courier New" w:hAnsi="Courier New" w:cs="Courier New"/>
-        </w:rPr>
-        <w:t>pseudo-element</w:t>
-      </w:r>
-      <w:proofErr w:type="spellEnd"/>
-      <w:r>
-        <w:rPr>
-          <w:rFonts w:ascii="Courier New" w:hAnsi="Courier New" w:cs="Courier New"/>
-        </w:rPr>
-        <w:t xml:space="preserve"> { </w:t>
+      <w:r>
+        <w:rPr>
+          <w:rFonts w:ascii="Courier New" w:hAnsi="Courier New" w:cs="Courier New"/>
+        </w:rPr>
+        <w:t xml:space="preserve">selector:pseudo-element { </w:t>
       </w:r>
       <w:r>
         <w:rPr>
@@ -147,19 +123,11 @@
       <w:r>
         <w:tab/>
       </w:r>
-      <w:proofErr w:type="gramStart"/>
-      <w:r>
-        <w:rPr>
-          <w:rFonts w:ascii="Courier New" w:hAnsi="Courier New" w:cs="Courier New"/>
-        </w:rPr>
-        <w:t>selector</w:t>
-      </w:r>
-      <w:proofErr w:type="gramEnd"/>
-      <w:r>
-        <w:rPr>
-          <w:rFonts w:ascii="Courier New" w:hAnsi="Courier New" w:cs="Courier New"/>
-        </w:rPr>
-        <w:t xml:space="preserve">::pseudo-element { </w:t>
+      <w:r>
+        <w:rPr>
+          <w:rFonts w:ascii="Courier New" w:hAnsi="Courier New" w:cs="Courier New"/>
+        </w:rPr>
+        <w:t xml:space="preserve">selector::pseudo-element { </w:t>
       </w:r>
       <w:r>
         <w:rPr>
@@ -236,15 +204,7 @@
         <w:t xml:space="preserve"> for styling</w:t>
       </w:r>
       <w:r>
-        <w:t xml:space="preserve"> (</w:t>
-      </w:r>
-      <w:proofErr w:type="spellStart"/>
-      <w:r>
-        <w:t>i.e</w:t>
-      </w:r>
-      <w:proofErr w:type="spellEnd"/>
-      <w:r>
-        <w:t xml:space="preserve"> &lt;p&gt;&lt;/p&gt;)</w:t>
+        <w:t xml:space="preserve"> (i.e &lt;p&gt;&lt;/p&gt;)</w:t>
       </w:r>
     </w:p>
     <w:p>
@@ -380,13 +340,8 @@
         <w:spacing w:after="0"/>
       </w:pPr>
       <w:r>
-        <w:t xml:space="preserve">Is inline by </w:t>
-      </w:r>
-      <w:proofErr w:type="gramStart"/>
-      <w:r>
-        <w:t>default.</w:t>
-      </w:r>
-      <w:proofErr w:type="gramEnd"/>
+        <w:t>Is inline by default.</w:t>
+      </w:r>
     </w:p>
     <w:p>
       <w:pPr>
@@ -439,13 +394,8 @@
         <w:spacing w:after="0"/>
       </w:pPr>
       <w:r>
-        <w:t xml:space="preserve">Is inline by </w:t>
-      </w:r>
-      <w:proofErr w:type="gramStart"/>
-      <w:r>
-        <w:t>default.</w:t>
-      </w:r>
-      <w:proofErr w:type="gramEnd"/>
+        <w:t>Is inline by default.</w:t>
+      </w:r>
     </w:p>
     <w:p>
       <w:pPr>
@@ -457,7 +407,20 @@
         <w:spacing w:after="0"/>
       </w:pPr>
       <w:r>
-        <w:t>(Might add more because MDN has more pseudo-elements than in Sir’s notes</w:t>
+        <w:t>(Might add more because MDN has more pseudo-elements than in Sir’s notes)</w:t>
+      </w:r>
+    </w:p>
+    <w:p>
+      <w:pPr>
+        <w:pStyle w:val="ListParagraph"/>
+        <w:numPr>
+          <w:ilvl w:val="1"/>
+          <w:numId w:val="1"/>
+        </w:numPr>
+        <w:spacing w:after="0"/>
+      </w:pPr>
+      <w:r>
+        <w:t>(Will also add some examples pagkauwi xD</w:t>
       </w:r>
       <w:bookmarkStart w:id="0" w:name="_GoBack"/>
       <w:bookmarkEnd w:id="0"/>
@@ -1415,7 +1378,7 @@
 </file>
 
 <file path=customXml/itemProps1.xml><?xml version="1.0" encoding="utf-8"?>
-<ds:datastoreItem xmlns:ds="http://schemas.openxmlformats.org/officeDocument/2006/customXml" ds:itemID="{1E31F097-E495-425C-9F2B-C44D3016A5DD}">
+<ds:datastoreItem xmlns:ds="http://schemas.openxmlformats.org/officeDocument/2006/customXml" ds:itemID="{7F48DD97-438E-4A0C-8CAC-9A91C6B4ED06}">
   <ds:schemaRefs>
     <ds:schemaRef ds:uri="http://schemas.openxmlformats.org/officeDocument/2006/bibliography"/>
   </ds:schemaRefs>

</xml_diff>